<commit_message>
user test, presentation, dev log
</commit_message>
<xml_diff>
--- a/docs/dev_log.docx
+++ b/docs/dev_log.docx
@@ -19,6 +19,7 @@
           <w:b/>
         </w:rPr>
       </w:r>
+      <w:r/>
     </w:p>
     <w:p>
       <w:pPr>
@@ -37,6 +38,7 @@
           <w:b/>
         </w:rPr>
       </w:r>
+      <w:r/>
     </w:p>
     <w:p>
       <w:r>
@@ -106,6 +108,34 @@
         <w:t xml:space="preserve">Tuesday 14th January</w:t>
       </w:r>
       <w:r/>
+    </w:p>
+    <w:p>
+      <w:pPr>
+        <w:rPr>
+          <w:b w:val="false"/>
+          <w:sz w:val="22"/>
+        </w:rPr>
+      </w:pPr>
+      <w:r>
+        <w:rPr>
+          <w:b w:val="false"/>
+          <w:sz w:val="22"/>
+        </w:rPr>
+        <w:t xml:space="preserve">Had a team meeting in regards which client to use for the</w:t>
+      </w:r>
+      <w:r>
+        <w:rPr>
+          <w:b w:val="false"/>
+          <w:sz w:val="22"/>
+        </w:rPr>
+        <w:t xml:space="preserve"> project. Got down to two possible clients, debated the pros and cons of both clients bearing in mind scope, time allowed for project, availability of client for meetings etc. Decided on Home Salon Redcliffe as the client and arranged meeting for next day.</w:t>
+      </w:r>
+      <w:r>
+        <w:rPr>
+          <w:b w:val="false"/>
+          <w:sz w:val="22"/>
+        </w:rPr>
+      </w:r>
       <w:r/>
     </w:p>
     <w:p>
@@ -120,7 +150,6 @@
           <w:b w:val="false"/>
           <w:sz w:val="22"/>
         </w:rPr>
-        <w:t xml:space="preserve">Had a team meeting in regards which client to use for the project. Got down to two possible clients, debated the pros and cons of both clients bearing in mind scope, time allowed for project, availability of client for meetings etc. Decided on Home Salon Redcliffe as the client and arranged meeting for next day.</w:t>
       </w:r>
       <w:r>
         <w:rPr>
@@ -128,6 +157,283 @@
           <w:sz w:val="22"/>
         </w:rPr>
       </w:r>
+      <w:r/>
+    </w:p>
+    <w:p>
+      <w:pPr>
+        <w:rPr>
+          <w:b/>
+          <w:sz w:val="28"/>
+        </w:rPr>
+      </w:pPr>
+      <w:r>
+        <w:rPr>
+          <w:b/>
+          <w:sz w:val="28"/>
+        </w:rPr>
+        <w:t xml:space="preserve">Wednesday 15th January</w:t>
+      </w:r>
+      <w:r>
+        <w:rPr>
+          <w:b w:val="false"/>
+          <w:sz w:val="22"/>
+        </w:rPr>
+      </w:r>
+      <w:r/>
+    </w:p>
+    <w:p>
+      <w:pPr>
+        <w:rPr>
+          <w:b w:val="false"/>
+          <w:sz w:val="22"/>
+        </w:rPr>
+      </w:pPr>
+      <w:r>
+        <w:rPr>
+          <w:b w:val="false"/>
+          <w:sz w:val="22"/>
+        </w:rPr>
+        <w:t xml:space="preserve">Had meeting with client, introduced team got rough idea of what she wanted. The brief is to update an old website and add some more functionality to make the business run easier. It sh</w:t>
+      </w:r>
+      <w:r>
+        <w:rPr>
+          <w:b w:val="false"/>
+          <w:sz w:val="22"/>
+        </w:rPr>
+        <w:t xml:space="preserve">ould have the ability for her customers to see her prices and packages, they must be able to leave a review, the client must be able to upload images and update delete or add to her packages. This could be done with an admin dashboard. Also a contacts and </w:t>
+      </w:r>
+      <w:r>
+        <w:rPr>
+          <w:b w:val="false"/>
+          <w:sz w:val="22"/>
+        </w:rPr>
+        <w:t xml:space="preserve">open hours page. As an extra function beyond the MVP agreed on, we may be able to implement a message system where potential customers can leave a message and contact number that gets forwarded by text to our client. A booking system was also talked about.</w:t>
+      </w:r>
+      <w:r>
+        <w:rPr>
+          <w:b w:val="false"/>
+          <w:sz w:val="22"/>
+        </w:rPr>
+      </w:r>
+      <w:r/>
+    </w:p>
+    <w:p>
+      <w:pPr>
+        <w:rPr>
+          <w:b w:val="false"/>
+          <w:sz w:val="22"/>
+        </w:rPr>
+      </w:pPr>
+      <w:r>
+        <w:rPr>
+          <w:b w:val="false"/>
+          <w:sz w:val="22"/>
+        </w:rPr>
+        <w:t xml:space="preserve">After the meeting with the client we had a team meeting went through the rubric for part A and divided up the tasks as follows:</w:t>
+      </w:r>
+      <w:r>
+        <w:rPr>
+          <w:b w:val="false"/>
+          <w:sz w:val="22"/>
+        </w:rPr>
+      </w:r>
+      <w:r/>
+    </w:p>
+    <w:p>
+      <w:pPr>
+        <w:rPr>
+          <w:b w:val="false"/>
+          <w:sz w:val="22"/>
+        </w:rPr>
+      </w:pPr>
+      <w:r>
+        <w:rPr>
+          <w:b w:val="false"/>
+          <w:sz w:val="22"/>
+        </w:rPr>
+        <w:t xml:space="preserve">Sara: Mobile and Desktop wireframes initial design (R5)</w:t>
+      </w:r>
+      <w:r>
+        <w:rPr>
+          <w:b w:val="false"/>
+          <w:sz w:val="22"/>
+        </w:rPr>
+      </w:r>
+      <w:r/>
+    </w:p>
+    <w:p>
+      <w:pPr>
+        <w:rPr>
+          <w:b w:val="false"/>
+          <w:sz w:val="22"/>
+        </w:rPr>
+      </w:pPr>
+      <w:r>
+        <w:rPr>
+          <w:b w:val="false"/>
+          <w:sz w:val="22"/>
+        </w:rPr>
+        <w:t xml:space="preserve">Jye: Description of website, Dataflow Diagram and Applicaton Architecture Diagram (R1, R2, R3)</w:t>
+      </w:r>
+      <w:r>
+        <w:rPr>
+          <w:b w:val="false"/>
+          <w:sz w:val="22"/>
+        </w:rPr>
+      </w:r>
+      <w:r/>
+    </w:p>
+    <w:p>
+      <w:pPr>
+        <w:rPr>
+          <w:b w:val="false"/>
+          <w:sz w:val="22"/>
+        </w:rPr>
+      </w:pPr>
+      <w:r>
+        <w:rPr>
+          <w:b w:val="false"/>
+          <w:sz w:val="22"/>
+        </w:rPr>
+        <w:t xml:space="preserve">Phil: User stories, Trello, additional README and keep a development log (R1, R4, R6)</w:t>
+      </w:r>
+      <w:r>
+        <w:rPr>
+          <w:b w:val="false"/>
+          <w:sz w:val="22"/>
+        </w:rPr>
+      </w:r>
+      <w:r/>
+    </w:p>
+    <w:p>
+      <w:pPr>
+        <w:rPr>
+          <w:b w:val="false"/>
+          <w:sz w:val="22"/>
+        </w:rPr>
+      </w:pPr>
+      <w:r>
+        <w:rPr>
+          <w:b w:val="false"/>
+          <w:sz w:val="22"/>
+        </w:rPr>
+      </w:r>
+      <w:r>
+        <w:rPr>
+          <w:b w:val="false"/>
+          <w:sz w:val="22"/>
+        </w:rPr>
+      </w:r>
+      <w:r/>
+    </w:p>
+    <w:p>
+      <w:pPr>
+        <w:rPr>
+          <w:b/>
+          <w:sz w:val="28"/>
+        </w:rPr>
+      </w:pPr>
+      <w:r>
+        <w:rPr>
+          <w:b/>
+          <w:sz w:val="28"/>
+        </w:rPr>
+        <w:t xml:space="preserve">Thursday 16th January</w:t>
+      </w:r>
+      <w:r>
+        <w:rPr>
+          <w:b w:val="false"/>
+          <w:sz w:val="22"/>
+        </w:rPr>
+      </w:r>
+      <w:r/>
+    </w:p>
+    <w:p>
+      <w:pPr>
+        <w:rPr>
+          <w:b w:val="false"/>
+          <w:sz w:val="22"/>
+        </w:rPr>
+      </w:pPr>
+      <w:r>
+        <w:rPr>
+          <w:b w:val="false"/>
+          <w:sz w:val="22"/>
+        </w:rPr>
+        <w:t xml:space="preserve">Took initial wireframes to the client and went through some themes, colors, backgrounds with her. Also picked out some websites she liked the look of to base our design on. She seemed happy with the initial wireframes and didn't suggest any changes.</w:t>
+      </w:r>
+      <w:r>
+        <w:rPr>
+          <w:b w:val="false"/>
+          <w:sz w:val="22"/>
+        </w:rPr>
+      </w:r>
+      <w:r/>
+    </w:p>
+    <w:p>
+      <w:pPr>
+        <w:rPr>
+          <w:b w:val="false"/>
+          <w:sz w:val="22"/>
+        </w:rPr>
+      </w:pPr>
+      <w:r>
+        <w:rPr>
+          <w:b w:val="false"/>
+          <w:sz w:val="22"/>
+        </w:rPr>
+      </w:r>
+      <w:r>
+        <w:rPr>
+          <w:b w:val="false"/>
+          <w:sz w:val="22"/>
+        </w:rPr>
+      </w:r>
+      <w:r/>
+    </w:p>
+    <w:p>
+      <w:pPr>
+        <w:rPr>
+          <w:b/>
+          <w:sz w:val="28"/>
+        </w:rPr>
+      </w:pPr>
+      <w:r>
+        <w:rPr>
+          <w:b/>
+          <w:sz w:val="28"/>
+        </w:rPr>
+        <w:t xml:space="preserve">Saturday 18th January</w:t>
+      </w:r>
+      <w:r>
+        <w:rPr>
+          <w:b/>
+          <w:sz w:val="28"/>
+        </w:rPr>
+      </w:r>
+      <w:r/>
+    </w:p>
+    <w:p>
+      <w:pPr>
+        <w:rPr>
+          <w:b w:val="false"/>
+          <w:sz w:val="22"/>
+        </w:rPr>
+      </w:pPr>
+      <w:r>
+        <w:rPr>
+          <w:b w:val="false"/>
+          <w:sz w:val="22"/>
+        </w:rPr>
+        <w:t xml:space="preserve">Completing documentation ready for submission, added some screenshots to the README and update the dev log.</w:t>
+      </w:r>
+      <w:r>
+        <w:rPr>
+          <w:b w:val="false"/>
+          <w:sz w:val="22"/>
+        </w:rPr>
+      </w:r>
+      <w:r/>
     </w:p>
     <w:p>
       <w:pPr>
@@ -151,136 +457,17 @@
     </w:p>
     <w:p>
       <w:pPr>
+        <w:ind w:left="0" w:right="0" w:firstLine="0"/>
+        <w:spacing w:after="200" w:before="0"/>
         <w:rPr>
-          <w:b/>
-          <w:sz w:val="28"/>
+          <w:sz w:val="24"/>
         </w:rPr>
-      </w:pPr>
-      <w:r>
-        <w:rPr>
-          <w:b/>
-          <w:sz w:val="28"/>
-        </w:rPr>
-        <w:t xml:space="preserve">Wednesday 15th January</w:t>
-      </w:r>
-      <w:r>
-        <w:rPr>
-          <w:b w:val="false"/>
-          <w:sz w:val="22"/>
-        </w:rPr>
-      </w:r>
-    </w:p>
-    <w:p>
-      <w:pPr>
-        <w:rPr>
-          <w:b w:val="false"/>
-          <w:sz w:val="22"/>
-        </w:rPr>
-      </w:pPr>
-      <w:r>
-        <w:rPr>
-          <w:b w:val="false"/>
-          <w:sz w:val="22"/>
-        </w:rPr>
-        <w:t xml:space="preserve">Had meeting with client, introduced team got rough idea of what she wanted. The brief is to update an old website and add some more functionality to make the business run easier. It should have the ability for her customers to see her prices and packages, they must be able to leave a review, the client must be able to upload images and update delete or add to her packages. This could be done with an admin dashboard. Also a contacts and open hours page. As an extra function beyond the MVP agreed on, we may be able to implement a message system where potential customers can leave a message and contact number that gets forwarded by text to our client. A booking system was also talked about.</w:t>
-      </w:r>
-      <w:r>
-        <w:rPr>
-          <w:b w:val="false"/>
-          <w:sz w:val="22"/>
-        </w:rPr>
-      </w:r>
-    </w:p>
-    <w:p>
-      <w:pPr>
-        <w:rPr>
-          <w:b w:val="false"/>
-          <w:sz w:val="22"/>
-        </w:rPr>
-      </w:pPr>
-      <w:r>
-        <w:rPr>
-          <w:b w:val="false"/>
-          <w:sz w:val="22"/>
-        </w:rPr>
-        <w:t xml:space="preserve">After the meeting with the client we had a team meeting went through the rubric for part A and divided up the tasks as follows:</w:t>
-      </w:r>
-      <w:r>
-        <w:rPr>
-          <w:b w:val="false"/>
-          <w:sz w:val="22"/>
-        </w:rPr>
-      </w:r>
-    </w:p>
-    <w:p>
-      <w:pPr>
-        <w:rPr>
-          <w:b w:val="false"/>
-          <w:sz w:val="22"/>
-        </w:rPr>
-      </w:pPr>
-      <w:r>
-        <w:rPr>
-          <w:b w:val="false"/>
-          <w:sz w:val="22"/>
-        </w:rPr>
-        <w:t xml:space="preserve">Sara: Mobile and Desktop wireframes initial design (R5)</w:t>
-      </w:r>
-      <w:r>
-        <w:rPr>
-          <w:b w:val="false"/>
-          <w:sz w:val="22"/>
-        </w:rPr>
-      </w:r>
-    </w:p>
-    <w:p>
-      <w:pPr>
-        <w:rPr>
-          <w:b w:val="false"/>
-          <w:sz w:val="22"/>
-        </w:rPr>
-      </w:pPr>
-      <w:r>
-        <w:rPr>
-          <w:b w:val="false"/>
-          <w:sz w:val="22"/>
-        </w:rPr>
-        <w:t xml:space="preserve">Jye: Description of website, Dataflow Diagram and Applicaton Architecture Diagram (R1, R2, R3)</w:t>
-      </w:r>
-      <w:r>
-        <w:rPr>
-          <w:b w:val="false"/>
-          <w:sz w:val="22"/>
-        </w:rPr>
-      </w:r>
-    </w:p>
-    <w:p>
-      <w:pPr>
-        <w:rPr>
-          <w:b w:val="false"/>
-          <w:sz w:val="22"/>
-        </w:rPr>
-      </w:pPr>
-      <w:r>
-        <w:rPr>
-          <w:b w:val="false"/>
-          <w:sz w:val="22"/>
-        </w:rPr>
-        <w:t xml:space="preserve">Phil: User stories, Trello, additional README and keep a development log (R1, R4, R6)</w:t>
-      </w:r>
-      <w:r>
-        <w:rPr>
-          <w:b w:val="false"/>
-          <w:sz w:val="22"/>
-        </w:rPr>
-      </w:r>
-    </w:p>
-    <w:p>
-      <w:pPr>
-        <w:rPr>
-          <w:b w:val="false"/>
-          <w:sz w:val="22"/>
-        </w:rPr>
+        <w:pBdr>
+          <w:left w:val="none" w:color="000000" w:sz="4" w:space="0"/>
+          <w:top w:val="none" w:color="000000" w:sz="4" w:space="0"/>
+          <w:right w:val="none" w:color="000000" w:sz="4" w:space="0"/>
+          <w:bottom w:val="none" w:color="000000" w:sz="4" w:space="0"/>
+        </w:pBdr>
       </w:pPr>
       <w:r>
         <w:rPr>
@@ -294,110 +481,524 @@
           <w:sz w:val="22"/>
         </w:rPr>
       </w:r>
+      <w:r>
+        <w:rPr>
+          <w:rFonts w:ascii="Arial" w:hAnsi="Arial" w:cs="Arial" w:eastAsia="Arial"/>
+          <w:b/>
+          <w:color w:val="000000"/>
+          <w:sz w:val="28"/>
+        </w:rPr>
+        <w:t xml:space="preserve">Sunday 19th January</w:t>
+      </w:r>
+      <w:r/>
     </w:p>
     <w:p>
       <w:pPr>
-        <w:rPr>
-          <w:b/>
-          <w:sz w:val="28"/>
-        </w:rPr>
+        <w:ind w:left="0" w:right="0" w:firstLine="0"/>
+        <w:spacing w:after="200" w:before="0"/>
+        <w:pBdr>
+          <w:left w:val="none" w:color="000000" w:sz="4" w:space="0"/>
+          <w:top w:val="none" w:color="000000" w:sz="4" w:space="0"/>
+          <w:right w:val="none" w:color="000000" w:sz="4" w:space="0"/>
+          <w:bottom w:val="none" w:color="000000" w:sz="4" w:space="0"/>
+        </w:pBdr>
       </w:pPr>
       <w:r>
         <w:rPr>
-          <w:b/>
-          <w:sz w:val="28"/>
-        </w:rPr>
-        <w:t xml:space="preserve">Thursday 16th January</w:t>
-      </w:r>
-      <w:r>
-        <w:rPr>
-          <w:b w:val="false"/>
+          <w:rFonts w:ascii="Arial" w:hAnsi="Arial" w:cs="Arial" w:eastAsia="Arial"/>
+          <w:color w:val="000000"/>
           <w:sz w:val="22"/>
         </w:rPr>
+        <w:t xml:space="preserve">Submitted Part A of documentation of project</w:t>
       </w:r>
+      <w:r/>
     </w:p>
     <w:p>
       <w:pPr>
-        <w:rPr>
-          <w:b w:val="false"/>
-          <w:sz w:val="22"/>
-        </w:rPr>
+        <w:ind w:left="0" w:right="0" w:firstLine="0"/>
+        <w:spacing w:after="0" w:before="0"/>
+        <w:pBdr>
+          <w:left w:val="none" w:color="000000" w:sz="4" w:space="0"/>
+          <w:top w:val="none" w:color="000000" w:sz="4" w:space="0"/>
+          <w:right w:val="none" w:color="000000" w:sz="4" w:space="0"/>
+          <w:bottom w:val="none" w:color="000000" w:sz="4" w:space="0"/>
+        </w:pBdr>
       </w:pPr>
       <w:r>
         <w:rPr>
-          <w:b w:val="false"/>
-          <w:sz w:val="22"/>
-        </w:rPr>
-        <w:t xml:space="preserve">Took initial wireframes to the client and went through some themes, colors, backgrounds with her. Also picked out some websites she liked the look of to base our design on. She seemed happy with the initial wireframes and didn't suggest any changes.</w:t>
-      </w:r>
-      <w:r>
-        <w:rPr>
-          <w:b w:val="false"/>
-          <w:sz w:val="22"/>
+          <w:sz w:val="24"/>
         </w:rPr>
       </w:r>
+      <w:r/>
     </w:p>
     <w:p>
       <w:pPr>
-        <w:rPr>
-          <w:b w:val="false"/>
-          <w:sz w:val="22"/>
-        </w:rPr>
+        <w:ind w:left="0" w:right="0" w:firstLine="0"/>
+        <w:spacing w:after="200" w:before="0"/>
+        <w:pBdr>
+          <w:left w:val="none" w:color="000000" w:sz="4" w:space="0"/>
+          <w:top w:val="none" w:color="000000" w:sz="4" w:space="0"/>
+          <w:right w:val="none" w:color="000000" w:sz="4" w:space="0"/>
+          <w:bottom w:val="none" w:color="000000" w:sz="4" w:space="0"/>
+        </w:pBdr>
       </w:pPr>
       <w:r>
         <w:rPr>
-          <w:b w:val="false"/>
-          <w:sz w:val="22"/>
+          <w:rFonts w:ascii="Arial" w:hAnsi="Arial" w:cs="Arial" w:eastAsia="Arial"/>
+          <w:b/>
+          <w:color w:val="000000"/>
+          <w:sz w:val="28"/>
         </w:rPr>
+        <w:t xml:space="preserve">Monday 20th January</w:t>
       </w:r>
-      <w:r>
-        <w:rPr>
-          <w:b w:val="false"/>
-          <w:sz w:val="22"/>
-        </w:rPr>
-      </w:r>
+      <w:r/>
     </w:p>
     <w:p>
       <w:pPr>
-        <w:rPr>
-          <w:b/>
-          <w:sz w:val="28"/>
-        </w:rPr>
+        <w:ind w:left="0" w:right="0" w:firstLine="0"/>
+        <w:spacing w:after="200" w:before="0"/>
+        <w:pBdr>
+          <w:left w:val="none" w:color="000000" w:sz="4" w:space="0"/>
+          <w:top w:val="none" w:color="000000" w:sz="4" w:space="0"/>
+          <w:right w:val="none" w:color="000000" w:sz="4" w:space="0"/>
+          <w:bottom w:val="none" w:color="000000" w:sz="4" w:space="0"/>
+        </w:pBdr>
       </w:pPr>
       <w:r>
         <w:rPr>
-          <w:b/>
-          <w:sz w:val="28"/>
+          <w:rFonts w:ascii="Arial" w:hAnsi="Arial" w:cs="Arial" w:eastAsia="Arial"/>
+          <w:color w:val="000000"/>
+          <w:sz w:val="22"/>
         </w:rPr>
-        <w:t xml:space="preserve">Saturday 18th January</w:t>
+        <w:t xml:space="preserve">Created an Express scaffold and deployed to Heroku and Github as a sub branch.</w:t>
       </w:r>
-      <w:r>
-        <w:rPr>
-          <w:b/>
-          <w:sz w:val="28"/>
-        </w:rPr>
-      </w:r>
+      <w:r/>
     </w:p>
     <w:p>
       <w:pPr>
-        <w:rPr>
-          <w:b w:val="false"/>
-          <w:sz w:val="22"/>
-        </w:rPr>
+        <w:ind w:left="0" w:right="0" w:firstLine="0"/>
+        <w:spacing w:after="0" w:before="0"/>
+        <w:pBdr>
+          <w:left w:val="none" w:color="000000" w:sz="4" w:space="0"/>
+          <w:top w:val="none" w:color="000000" w:sz="4" w:space="0"/>
+          <w:right w:val="none" w:color="000000" w:sz="4" w:space="0"/>
+          <w:bottom w:val="none" w:color="000000" w:sz="4" w:space="0"/>
+        </w:pBdr>
       </w:pPr>
       <w:r>
         <w:rPr>
-          <w:b w:val="false"/>
+          <w:sz w:val="24"/>
+        </w:rPr>
+      </w:r>
+      <w:r/>
+    </w:p>
+    <w:p>
+      <w:pPr>
+        <w:ind w:left="0" w:right="0" w:firstLine="0"/>
+        <w:spacing w:after="200" w:before="0"/>
+        <w:pBdr>
+          <w:left w:val="none" w:color="000000" w:sz="4" w:space="0"/>
+          <w:top w:val="none" w:color="000000" w:sz="4" w:space="0"/>
+          <w:right w:val="none" w:color="000000" w:sz="4" w:space="0"/>
+          <w:bottom w:val="none" w:color="000000" w:sz="4" w:space="0"/>
+        </w:pBdr>
+      </w:pPr>
+      <w:r>
+        <w:rPr>
+          <w:rFonts w:ascii="Arial" w:hAnsi="Arial" w:cs="Arial" w:eastAsia="Arial"/>
+          <w:b/>
+          <w:color w:val="000000"/>
+          <w:sz w:val="28"/>
+        </w:rPr>
+        <w:t xml:space="preserve">Wednesday 22nd January</w:t>
+      </w:r>
+      <w:r/>
+    </w:p>
+    <w:p>
+      <w:pPr>
+        <w:ind w:left="0" w:right="0" w:firstLine="0"/>
+        <w:spacing w:after="200" w:before="0"/>
+        <w:pBdr>
+          <w:left w:val="none" w:color="000000" w:sz="4" w:space="0"/>
+          <w:top w:val="none" w:color="000000" w:sz="4" w:space="0"/>
+          <w:right w:val="none" w:color="000000" w:sz="4" w:space="0"/>
+          <w:bottom w:val="none" w:color="000000" w:sz="4" w:space="0"/>
+        </w:pBdr>
+      </w:pPr>
+      <w:r>
+        <w:rPr>
+          <w:rFonts w:ascii="Arial" w:hAnsi="Arial" w:cs="Arial" w:eastAsia="Arial"/>
+          <w:color w:val="000000"/>
           <w:sz w:val="22"/>
         </w:rPr>
-        <w:t xml:space="preserve">Completing documentation ready for submission, added some screenshots to the README and update the dev log.</w:t>
+        <w:t xml:space="preserve">Started on the front end using create-react-app, using the mood boards and theme ideas from part A as a guide.</w:t>
       </w:r>
+      <w:r/>
+    </w:p>
+    <w:p>
+      <w:pPr>
+        <w:ind w:left="0" w:right="0" w:firstLine="0"/>
+        <w:spacing w:after="0" w:before="0"/>
+        <w:pBdr>
+          <w:left w:val="none" w:color="000000" w:sz="4" w:space="0"/>
+          <w:top w:val="none" w:color="000000" w:sz="4" w:space="0"/>
+          <w:right w:val="none" w:color="000000" w:sz="4" w:space="0"/>
+          <w:bottom w:val="none" w:color="000000" w:sz="4" w:space="0"/>
+        </w:pBdr>
+      </w:pPr>
       <w:r>
         <w:rPr>
-          <w:b w:val="false"/>
+          <w:sz w:val="24"/>
+        </w:rPr>
+      </w:r>
+      <w:r/>
+    </w:p>
+    <w:p>
+      <w:pPr>
+        <w:ind w:left="0" w:right="0" w:firstLine="0"/>
+        <w:spacing w:after="200" w:before="0"/>
+        <w:pBdr>
+          <w:left w:val="none" w:color="000000" w:sz="4" w:space="0"/>
+          <w:top w:val="none" w:color="000000" w:sz="4" w:space="0"/>
+          <w:right w:val="none" w:color="000000" w:sz="4" w:space="0"/>
+          <w:bottom w:val="none" w:color="000000" w:sz="4" w:space="0"/>
+        </w:pBdr>
+      </w:pPr>
+      <w:r>
+        <w:rPr>
+          <w:rFonts w:ascii="Arial" w:hAnsi="Arial" w:cs="Arial" w:eastAsia="Arial"/>
+          <w:b/>
+          <w:color w:val="000000"/>
+          <w:sz w:val="28"/>
+        </w:rPr>
+        <w:t xml:space="preserve">Friday 24th January</w:t>
+      </w:r>
+      <w:r/>
+    </w:p>
+    <w:p>
+      <w:pPr>
+        <w:ind w:left="0" w:right="0" w:firstLine="0"/>
+        <w:spacing w:after="200" w:before="0"/>
+        <w:pBdr>
+          <w:left w:val="none" w:color="000000" w:sz="4" w:space="0"/>
+          <w:top w:val="none" w:color="000000" w:sz="4" w:space="0"/>
+          <w:right w:val="none" w:color="000000" w:sz="4" w:space="0"/>
+          <w:bottom w:val="none" w:color="000000" w:sz="4" w:space="0"/>
+        </w:pBdr>
+      </w:pPr>
+      <w:r>
+        <w:rPr>
+          <w:rFonts w:ascii="Arial" w:hAnsi="Arial" w:cs="Arial" w:eastAsia="Arial"/>
+          <w:color w:val="000000"/>
           <w:sz w:val="22"/>
         </w:rPr>
+        <w:t xml:space="preserve">Had a meeting with client to show where we are with the project and to see if she had any further requests etc.</w:t>
       </w:r>
+      <w:r/>
+    </w:p>
+    <w:p>
+      <w:pPr>
+        <w:ind w:left="0" w:right="0" w:firstLine="0"/>
+        <w:spacing w:after="0" w:before="0"/>
+        <w:pBdr>
+          <w:left w:val="none" w:color="000000" w:sz="4" w:space="0"/>
+          <w:top w:val="none" w:color="000000" w:sz="4" w:space="0"/>
+          <w:right w:val="none" w:color="000000" w:sz="4" w:space="0"/>
+          <w:bottom w:val="none" w:color="000000" w:sz="4" w:space="0"/>
+        </w:pBdr>
+      </w:pPr>
+      <w:r>
+        <w:rPr>
+          <w:sz w:val="24"/>
+        </w:rPr>
+      </w:r>
+      <w:r/>
+    </w:p>
+    <w:p>
+      <w:pPr>
+        <w:ind w:left="0" w:right="0" w:firstLine="0"/>
+        <w:spacing w:after="200" w:before="0"/>
+        <w:pBdr>
+          <w:left w:val="none" w:color="000000" w:sz="4" w:space="0"/>
+          <w:top w:val="none" w:color="000000" w:sz="4" w:space="0"/>
+          <w:right w:val="none" w:color="000000" w:sz="4" w:space="0"/>
+          <w:bottom w:val="none" w:color="000000" w:sz="4" w:space="0"/>
+        </w:pBdr>
+      </w:pPr>
+      <w:r>
+        <w:rPr>
+          <w:rFonts w:ascii="Arial" w:hAnsi="Arial" w:cs="Arial" w:eastAsia="Arial"/>
+          <w:b/>
+          <w:color w:val="000000"/>
+          <w:sz w:val="28"/>
+        </w:rPr>
+        <w:t xml:space="preserve">Monday 27th January - Monday 3rd February</w:t>
+      </w:r>
+      <w:r/>
+    </w:p>
+    <w:p>
+      <w:pPr>
+        <w:ind w:left="0" w:right="0" w:firstLine="0"/>
+        <w:spacing w:after="200" w:before="0"/>
+        <w:pBdr>
+          <w:left w:val="none" w:color="000000" w:sz="4" w:space="0"/>
+          <w:top w:val="none" w:color="000000" w:sz="4" w:space="0"/>
+          <w:right w:val="none" w:color="000000" w:sz="4" w:space="0"/>
+          <w:bottom w:val="none" w:color="000000" w:sz="4" w:space="0"/>
+        </w:pBdr>
+      </w:pPr>
+      <w:r>
+        <w:rPr>
+          <w:rFonts w:ascii="Arial" w:hAnsi="Arial" w:cs="Arial" w:eastAsia="Arial"/>
+          <w:color w:val="000000"/>
+          <w:sz w:val="22"/>
+        </w:rPr>
+        <w:t xml:space="preserve">Jye has been working on the backend and database.</w:t>
+      </w:r>
+      <w:r/>
+    </w:p>
+    <w:p>
+      <w:pPr>
+        <w:ind w:left="0" w:right="0" w:firstLine="0"/>
+        <w:spacing w:after="200" w:before="0"/>
+        <w:pBdr>
+          <w:left w:val="none" w:color="000000" w:sz="4" w:space="0"/>
+          <w:top w:val="none" w:color="000000" w:sz="4" w:space="0"/>
+          <w:right w:val="none" w:color="000000" w:sz="4" w:space="0"/>
+          <w:bottom w:val="none" w:color="000000" w:sz="4" w:space="0"/>
+        </w:pBdr>
+      </w:pPr>
+      <w:r>
+        <w:rPr>
+          <w:rFonts w:ascii="Arial" w:hAnsi="Arial" w:cs="Arial" w:eastAsia="Arial"/>
+          <w:color w:val="000000"/>
+          <w:sz w:val="22"/>
+        </w:rPr>
+        <w:t xml:space="preserve">Sara has been working on the front end and styling.</w:t>
+      </w:r>
+      <w:r/>
+    </w:p>
+    <w:p>
+      <w:pPr>
+        <w:ind w:left="0" w:right="0" w:firstLine="0"/>
+        <w:spacing w:after="200" w:before="0"/>
+        <w:pBdr>
+          <w:left w:val="none" w:color="000000" w:sz="4" w:space="0"/>
+          <w:top w:val="none" w:color="000000" w:sz="4" w:space="0"/>
+          <w:right w:val="none" w:color="000000" w:sz="4" w:space="0"/>
+          <w:bottom w:val="none" w:color="000000" w:sz="4" w:space="0"/>
+        </w:pBdr>
+      </w:pPr>
+      <w:r>
+        <w:rPr>
+          <w:rFonts w:ascii="Arial" w:hAnsi="Arial" w:cs="Arial" w:eastAsia="Arial"/>
+          <w:color w:val="000000"/>
+          <w:sz w:val="22"/>
+        </w:rPr>
+        <w:t xml:space="preserve">Phil has been working on testing both front and backend.</w:t>
+      </w:r>
+      <w:r/>
+    </w:p>
+    <w:p>
+      <w:pPr>
+        <w:ind w:left="0" w:right="0" w:firstLine="0"/>
+        <w:spacing w:after="0" w:before="0"/>
+        <w:pBdr>
+          <w:left w:val="none" w:color="000000" w:sz="4" w:space="0"/>
+          <w:top w:val="none" w:color="000000" w:sz="4" w:space="0"/>
+          <w:right w:val="none" w:color="000000" w:sz="4" w:space="0"/>
+          <w:bottom w:val="none" w:color="000000" w:sz="4" w:space="0"/>
+        </w:pBdr>
+      </w:pPr>
+      <w:r>
+        <w:rPr>
+          <w:sz w:val="24"/>
+        </w:rPr>
+      </w:r>
+      <w:r/>
+    </w:p>
+    <w:p>
+      <w:pPr>
+        <w:ind w:left="0" w:right="0" w:firstLine="0"/>
+        <w:spacing w:after="200" w:before="0"/>
+        <w:pBdr>
+          <w:left w:val="none" w:color="000000" w:sz="4" w:space="0"/>
+          <w:top w:val="none" w:color="000000" w:sz="4" w:space="0"/>
+          <w:right w:val="none" w:color="000000" w:sz="4" w:space="0"/>
+          <w:bottom w:val="none" w:color="000000" w:sz="4" w:space="0"/>
+        </w:pBdr>
+      </w:pPr>
+      <w:r>
+        <w:rPr>
+          <w:rFonts w:ascii="Arial" w:hAnsi="Arial" w:cs="Arial" w:eastAsia="Arial"/>
+          <w:b/>
+          <w:color w:val="000000"/>
+          <w:sz w:val="28"/>
+        </w:rPr>
+        <w:t xml:space="preserve">Tuesday 4th February</w:t>
+      </w:r>
+      <w:r/>
+    </w:p>
+    <w:p>
+      <w:pPr>
+        <w:ind w:left="0" w:right="0" w:firstLine="0"/>
+        <w:spacing w:after="200" w:before="0"/>
+        <w:pBdr>
+          <w:left w:val="none" w:color="000000" w:sz="4" w:space="0"/>
+          <w:top w:val="none" w:color="000000" w:sz="4" w:space="0"/>
+          <w:right w:val="none" w:color="000000" w:sz="4" w:space="0"/>
+          <w:bottom w:val="none" w:color="000000" w:sz="4" w:space="0"/>
+        </w:pBdr>
+      </w:pPr>
+      <w:r>
+        <w:rPr>
+          <w:rFonts w:ascii="Arial" w:hAnsi="Arial" w:cs="Arial" w:eastAsia="Arial"/>
+          <w:color w:val="000000"/>
+          <w:sz w:val="22"/>
+        </w:rPr>
+        <w:t xml:space="preserve">got feedback from the client as she did some user testing over the weekend, and continued to tweak the app. Also got feedback from a second user who tested it on his Ipad laptop and mobile phone.</w:t>
+      </w:r>
+      <w:r/>
+    </w:p>
+    <w:p>
+      <w:pPr>
+        <w:ind w:left="0" w:right="0" w:firstLine="0"/>
+        <w:spacing w:after="0" w:before="0"/>
+        <w:pBdr>
+          <w:left w:val="none" w:color="000000" w:sz="4" w:space="0"/>
+          <w:top w:val="none" w:color="000000" w:sz="4" w:space="0"/>
+          <w:right w:val="none" w:color="000000" w:sz="4" w:space="0"/>
+          <w:bottom w:val="none" w:color="000000" w:sz="4" w:space="0"/>
+        </w:pBdr>
+      </w:pPr>
+      <w:r>
+        <w:rPr>
+          <w:sz w:val="24"/>
+        </w:rPr>
+      </w:r>
+      <w:r/>
+    </w:p>
+    <w:p>
+      <w:pPr>
+        <w:ind w:left="0" w:right="0" w:firstLine="0"/>
+        <w:spacing w:after="200" w:before="0"/>
+        <w:pBdr>
+          <w:left w:val="none" w:color="000000" w:sz="4" w:space="0"/>
+          <w:top w:val="none" w:color="000000" w:sz="4" w:space="0"/>
+          <w:right w:val="none" w:color="000000" w:sz="4" w:space="0"/>
+          <w:bottom w:val="none" w:color="000000" w:sz="4" w:space="0"/>
+        </w:pBdr>
+      </w:pPr>
+      <w:r>
+        <w:rPr>
+          <w:rFonts w:ascii="Arial" w:hAnsi="Arial" w:cs="Arial" w:eastAsia="Arial"/>
+          <w:b/>
+          <w:color w:val="000000"/>
+          <w:sz w:val="28"/>
+        </w:rPr>
+        <w:t xml:space="preserve">Wednesday 5th February - Thursday 6th February</w:t>
+      </w:r>
+      <w:r/>
+    </w:p>
+    <w:p>
+      <w:pPr>
+        <w:ind w:left="0" w:right="0" w:firstLine="0"/>
+        <w:spacing w:after="200" w:before="0"/>
+        <w:pBdr>
+          <w:left w:val="none" w:color="000000" w:sz="4" w:space="0"/>
+          <w:top w:val="none" w:color="000000" w:sz="4" w:space="0"/>
+          <w:right w:val="none" w:color="000000" w:sz="4" w:space="0"/>
+          <w:bottom w:val="none" w:color="000000" w:sz="4" w:space="0"/>
+        </w:pBdr>
+      </w:pPr>
+      <w:r>
+        <w:rPr>
+          <w:rFonts w:ascii="Arial" w:hAnsi="Arial" w:cs="Arial" w:eastAsia="Arial"/>
+          <w:color w:val="000000"/>
+          <w:sz w:val="22"/>
+        </w:rPr>
+        <w:t xml:space="preserve">complete testing and resolved some bug issues complete documentation, styling and slideshow for presentation.</w:t>
+      </w:r>
+      <w:r/>
+    </w:p>
+    <w:p>
+      <w:pPr>
+        <w:ind w:left="0" w:right="0" w:firstLine="0"/>
+        <w:spacing w:after="0" w:before="0"/>
+        <w:pBdr>
+          <w:left w:val="none" w:color="000000" w:sz="4" w:space="0"/>
+          <w:top w:val="none" w:color="000000" w:sz="4" w:space="0"/>
+          <w:right w:val="none" w:color="000000" w:sz="4" w:space="0"/>
+          <w:bottom w:val="none" w:color="000000" w:sz="4" w:space="0"/>
+        </w:pBdr>
+      </w:pPr>
+      <w:r>
+        <w:rPr>
+          <w:sz w:val="24"/>
+        </w:rPr>
+      </w:r>
+      <w:r/>
+    </w:p>
+    <w:p>
+      <w:pPr>
+        <w:ind w:left="0" w:right="0" w:firstLine="0"/>
+        <w:spacing w:after="200" w:before="0"/>
+        <w:pBdr>
+          <w:left w:val="none" w:color="000000" w:sz="4" w:space="0"/>
+          <w:top w:val="none" w:color="000000" w:sz="4" w:space="0"/>
+          <w:right w:val="none" w:color="000000" w:sz="4" w:space="0"/>
+          <w:bottom w:val="none" w:color="000000" w:sz="4" w:space="0"/>
+        </w:pBdr>
+      </w:pPr>
+      <w:r>
+        <w:rPr>
+          <w:rFonts w:ascii="Arial" w:hAnsi="Arial" w:cs="Arial" w:eastAsia="Arial"/>
+          <w:b/>
+          <w:color w:val="000000"/>
+          <w:sz w:val="28"/>
+        </w:rPr>
+        <w:t xml:space="preserve">Friday 7th February</w:t>
+      </w:r>
+      <w:r/>
+    </w:p>
+    <w:p>
+      <w:pPr>
+        <w:ind w:left="0" w:right="0" w:firstLine="0"/>
+        <w:spacing w:after="200" w:before="0"/>
+        <w:pBdr>
+          <w:left w:val="none" w:color="000000" w:sz="4" w:space="0"/>
+          <w:top w:val="none" w:color="000000" w:sz="4" w:space="0"/>
+          <w:right w:val="none" w:color="000000" w:sz="4" w:space="0"/>
+          <w:bottom w:val="none" w:color="000000" w:sz="4" w:space="0"/>
+        </w:pBdr>
+      </w:pPr>
+      <w:r>
+        <w:rPr>
+          <w:rFonts w:ascii="Arial" w:hAnsi="Arial" w:cs="Arial" w:eastAsia="Arial"/>
+          <w:color w:val="000000"/>
+          <w:sz w:val="22"/>
+        </w:rPr>
+        <w:t xml:space="preserve">Final presentation</w:t>
+      </w:r>
+      <w:r/>
+    </w:p>
+    <w:p>
+      <w:pPr>
+        <w:ind w:left="120" w:right="120" w:firstLine="0"/>
+        <w:spacing w:after="120" w:before="120"/>
+        <w:pBdr>
+          <w:left w:val="none" w:color="000000" w:sz="4" w:space="0"/>
+          <w:top w:val="none" w:color="000000" w:sz="4" w:space="0"/>
+          <w:right w:val="none" w:color="000000" w:sz="4" w:space="0"/>
+          <w:bottom w:val="none" w:color="000000" w:sz="4" w:space="0"/>
+        </w:pBdr>
+      </w:pPr>
+      <w:r>
+        <w:rPr>
+          <w:sz w:val="24"/>
+        </w:rPr>
+      </w:r>
+      <w:r/>
     </w:p>
     <w:p>
       <w:pPr>
@@ -418,6 +1019,7 @@
           <w:sz w:val="28"/>
         </w:rPr>
       </w:r>
+      <w:r/>
     </w:p>
     <w:p>
       <w:r/>

</xml_diff>